<commit_message>
fixed all issues and added final modifications; added report
</commit_message>
<xml_diff>
--- a/Report.docx
+++ b/Report.docx
@@ -2,7 +2,1754 @@
 <file path=word/document.xml><?xml version="1.0" encoding="utf-8"?>
 <w:document xmlns:wpc="http://schemas.microsoft.com/office/word/2010/wordprocessingCanvas" xmlns:cx="http://schemas.microsoft.com/office/drawing/2014/chartex" xmlns:cx1="http://schemas.microsoft.com/office/drawing/2015/9/8/chartex" xmlns:cx2="http://schemas.microsoft.com/office/drawing/2015/10/21/chartex" xmlns:cx3="http://schemas.microsoft.com/office/drawing/2016/5/9/chartex" xmlns:cx4="http://schemas.microsoft.com/office/drawing/2016/5/10/chartex" xmlns:cx5="http://schemas.microsoft.com/office/drawing/2016/5/11/chartex" xmlns:cx6="http://schemas.microsoft.com/office/drawing/2016/5/12/chartex" xmlns:cx7="http://schemas.microsoft.com/office/drawing/2016/5/13/chartex" xmlns:cx8="http://schemas.microsoft.com/office/drawing/2016/5/14/chartex" xmlns:mc="http://schemas.openxmlformats.org/markup-compatibility/2006" xmlns:aink="http://schemas.microsoft.com/office/drawing/2016/ink" xmlns:am3d="http://schemas.microsoft.com/office/drawing/2017/model3d" xmlns:o="urn:schemas-microsoft-com:office:office" xmlns:oel="http://schemas.microsoft.com/office/2019/extlst" xmlns:r="http://schemas.openxmlformats.org/officeDocument/2006/relationships" xmlns:m="http://schemas.openxmlformats.org/officeDocument/2006/math" xmlns:v="urn:schemas-microsoft-com:vml" xmlns:wp14="http://schemas.microsoft.com/office/word/2010/wordprocessingDrawing" xmlns:wp="http://schemas.openxmlformats.org/drawingml/2006/wordprocessingDrawing" xmlns:w10="urn:schemas-microsoft-com:office:word" xmlns:w="http://schemas.openxmlformats.org/wordprocessingml/2006/main" xmlns:w14="http://schemas.microsoft.com/office/word/2010/wordml" xmlns:w15="http://schemas.microsoft.com/office/word/2012/wordml" xmlns:w16cex="http://schemas.microsoft.com/office/word/2018/wordml/cex" xmlns:w16cid="http://schemas.microsoft.com/office/word/2016/wordml/cid" xmlns:w16="http://schemas.microsoft.com/office/word/2018/wordml" xmlns:w16sdtdh="http://schemas.microsoft.com/office/word/2020/wordml/sdtdatahash" xmlns:w16se="http://schemas.microsoft.com/office/word/2015/wordml/symex" xmlns:wpg="http://schemas.microsoft.com/office/word/2010/wordprocessingGroup" xmlns:wpi="http://schemas.microsoft.com/office/word/2010/wordprocessingInk" xmlns:wne="http://schemas.microsoft.com/office/word/2006/wordml" xmlns:wps="http://schemas.microsoft.com/office/word/2010/wordprocessingShape" mc:Ignorable="w14 w15 w16se w16cid w16 w16cex w16sdtdh wp14">
   <w:body>
+    <w:p>
+      <w:pPr>
+        <w:rPr>
+          <w:b/>
+          <w:bCs/>
+        </w:rPr>
+      </w:pPr>
+      <w:r>
+        <w:rPr>
+          <w:b/>
+          <w:bCs/>
+        </w:rPr>
+        <w:t>Test Cases:</w:t>
+      </w:r>
+    </w:p>
+    <w:p>
+      <w:pPr>
+        <w:pStyle w:val="ListParagraph"/>
+        <w:numPr>
+          <w:ilvl w:val="0"/>
+          <w:numId w:val="1"/>
+        </w:numPr>
+        <w:rPr>
+          <w:b/>
+          <w:bCs/>
+        </w:rPr>
+      </w:pPr>
+      <w:r>
+        <w:rPr>
+          <w:b/>
+          <w:bCs/>
+        </w:rPr>
+        <w:t>Running Normally</w:t>
+      </w:r>
+    </w:p>
+    <w:p>
+      <w:pPr>
+        <w:pStyle w:val="ListParagraph"/>
+      </w:pPr>
+      <w:r>
+        <w:t>//</w:t>
+      </w:r>
+      <w:r>
+        <w:t>format of time is</w:t>
+      </w:r>
+    </w:p>
+    <w:p>
+      <w:pPr>
+        <w:pStyle w:val="ListParagraph"/>
+      </w:pPr>
+      <w:r>
+        <w:t>start time</w:t>
+      </w:r>
+    </w:p>
+    <w:p>
+      <w:pPr>
+        <w:pStyle w:val="ListParagraph"/>
+      </w:pPr>
+      <w:r>
+        <w:t>end time</w:t>
+      </w:r>
+    </w:p>
+    <w:p>
+      <w:pPr>
+        <w:pStyle w:val="ListParagraph"/>
+      </w:pPr>
+    </w:p>
+    <w:p>
+      <w:pPr>
+        <w:pStyle w:val="ListParagraph"/>
+      </w:pPr>
+      <w:r>
+        <w:t>Mech.txt:</w:t>
+      </w:r>
+    </w:p>
+    <w:p>
+      <w:pPr>
+        <w:pStyle w:val="ListParagraph"/>
+      </w:pPr>
+      <w:r>
+        <w:drawing>
+          <wp:inline distT="0" distB="0" distL="0" distR="0" wp14:anchorId="1071A6B9" wp14:editId="7315B596">
+            <wp:extent cx="4299171" cy="6718645"/>
+            <wp:effectExtent l="0" t="0" r="6350" b="6350"/>
+            <wp:docPr id="1804182584" name="Picture 1"/>
+            <wp:cNvGraphicFramePr>
+              <a:graphicFrameLocks xmlns:a="http://schemas.openxmlformats.org/drawingml/2006/main" noChangeAspect="1"/>
+            </wp:cNvGraphicFramePr>
+            <a:graphic xmlns:a="http://schemas.openxmlformats.org/drawingml/2006/main">
+              <a:graphicData uri="http://schemas.openxmlformats.org/drawingml/2006/picture">
+                <pic:pic xmlns:pic="http://schemas.openxmlformats.org/drawingml/2006/picture">
+                  <pic:nvPicPr>
+                    <pic:cNvPr id="1804182584" name=""/>
+                    <pic:cNvPicPr/>
+                  </pic:nvPicPr>
+                  <pic:blipFill>
+                    <a:blip r:embed="rId5"/>
+                    <a:stretch>
+                      <a:fillRect/>
+                    </a:stretch>
+                  </pic:blipFill>
+                  <pic:spPr>
+                    <a:xfrm>
+                      <a:off x="0" y="0"/>
+                      <a:ext cx="4299171" cy="6718645"/>
+                    </a:xfrm>
+                    <a:prstGeom prst="rect">
+                      <a:avLst/>
+                    </a:prstGeom>
+                  </pic:spPr>
+                </pic:pic>
+              </a:graphicData>
+            </a:graphic>
+          </wp:inline>
+        </w:drawing>
+      </w:r>
+    </w:p>
+    <w:p>
+      <w:pPr>
+        <w:pStyle w:val="ListParagraph"/>
+      </w:pPr>
+    </w:p>
+    <w:p>
+      <w:pPr>
+        <w:pStyle w:val="ListParagraph"/>
+      </w:pPr>
+    </w:p>
+    <w:p>
+      <w:pPr>
+        <w:pStyle w:val="ListParagraph"/>
+      </w:pPr>
+    </w:p>
+    <w:p>
+      <w:pPr>
+        <w:pStyle w:val="ListParagraph"/>
+      </w:pPr>
+    </w:p>
+    <w:p>
+      <w:pPr>
+        <w:pStyle w:val="ListParagraph"/>
+      </w:pPr>
+      <w:r>
+        <w:t>Cust.txt:</w:t>
+      </w:r>
+    </w:p>
+    <w:p>
+      <w:pPr>
+        <w:pStyle w:val="ListParagraph"/>
+      </w:pPr>
+      <w:r>
+        <w:drawing>
+          <wp:inline distT="0" distB="0" distL="0" distR="0" wp14:anchorId="59FA3CF7" wp14:editId="7001AE4A">
+            <wp:extent cx="4292821" cy="6909155"/>
+            <wp:effectExtent l="0" t="0" r="0" b="6350"/>
+            <wp:docPr id="467455933" name="Picture 1"/>
+            <wp:cNvGraphicFramePr>
+              <a:graphicFrameLocks xmlns:a="http://schemas.openxmlformats.org/drawingml/2006/main" noChangeAspect="1"/>
+            </wp:cNvGraphicFramePr>
+            <a:graphic xmlns:a="http://schemas.openxmlformats.org/drawingml/2006/main">
+              <a:graphicData uri="http://schemas.openxmlformats.org/drawingml/2006/picture">
+                <pic:pic xmlns:pic="http://schemas.openxmlformats.org/drawingml/2006/picture">
+                  <pic:nvPicPr>
+                    <pic:cNvPr id="467455933" name=""/>
+                    <pic:cNvPicPr/>
+                  </pic:nvPicPr>
+                  <pic:blipFill>
+                    <a:blip r:embed="rId6"/>
+                    <a:stretch>
+                      <a:fillRect/>
+                    </a:stretch>
+                  </pic:blipFill>
+                  <pic:spPr>
+                    <a:xfrm>
+                      <a:off x="0" y="0"/>
+                      <a:ext cx="4292821" cy="6909155"/>
+                    </a:xfrm>
+                    <a:prstGeom prst="rect">
+                      <a:avLst/>
+                    </a:prstGeom>
+                  </pic:spPr>
+                </pic:pic>
+              </a:graphicData>
+            </a:graphic>
+          </wp:inline>
+        </w:drawing>
+      </w:r>
+    </w:p>
+    <w:p>
+      <w:pPr>
+        <w:pStyle w:val="ListParagraph"/>
+      </w:pPr>
+    </w:p>
+    <w:p>
+      <w:pPr>
+        <w:pStyle w:val="ListParagraph"/>
+      </w:pPr>
+    </w:p>
+    <w:p>
+      <w:pPr>
+        <w:pStyle w:val="ListParagraph"/>
+      </w:pPr>
+      <w:r>
+        <w:lastRenderedPageBreak/>
+        <w:t>Terminal Output:</w:t>
+      </w:r>
+    </w:p>
+    <w:p>
+      <w:pPr>
+        <w:pStyle w:val="ListParagraph"/>
+      </w:pPr>
+      <w:r>
+        <w:drawing>
+          <wp:inline distT="0" distB="0" distL="0" distR="0" wp14:anchorId="0654A7E9" wp14:editId="662167BB">
+            <wp:extent cx="5943600" cy="4579620"/>
+            <wp:effectExtent l="0" t="0" r="0" b="0"/>
+            <wp:docPr id="1665378124" name="Picture 1"/>
+            <wp:cNvGraphicFramePr>
+              <a:graphicFrameLocks xmlns:a="http://schemas.openxmlformats.org/drawingml/2006/main" noChangeAspect="1"/>
+            </wp:cNvGraphicFramePr>
+            <a:graphic xmlns:a="http://schemas.openxmlformats.org/drawingml/2006/main">
+              <a:graphicData uri="http://schemas.openxmlformats.org/drawingml/2006/picture">
+                <pic:pic xmlns:pic="http://schemas.openxmlformats.org/drawingml/2006/picture">
+                  <pic:nvPicPr>
+                    <pic:cNvPr id="1665378124" name=""/>
+                    <pic:cNvPicPr/>
+                  </pic:nvPicPr>
+                  <pic:blipFill>
+                    <a:blip r:embed="rId7"/>
+                    <a:stretch>
+                      <a:fillRect/>
+                    </a:stretch>
+                  </pic:blipFill>
+                  <pic:spPr>
+                    <a:xfrm>
+                      <a:off x="0" y="0"/>
+                      <a:ext cx="5943600" cy="4579620"/>
+                    </a:xfrm>
+                    <a:prstGeom prst="rect">
+                      <a:avLst/>
+                    </a:prstGeom>
+                  </pic:spPr>
+                </pic:pic>
+              </a:graphicData>
+            </a:graphic>
+          </wp:inline>
+        </w:drawing>
+      </w:r>
+    </w:p>
+    <w:p>
+      <w:pPr>
+        <w:pStyle w:val="ListParagraph"/>
+      </w:pPr>
+    </w:p>
+    <w:p>
+      <w:pPr>
+        <w:pStyle w:val="ListParagraph"/>
+      </w:pPr>
+    </w:p>
+    <w:p>
+      <w:pPr>
+        <w:pStyle w:val="ListParagraph"/>
+      </w:pPr>
+    </w:p>
+    <w:p>
+      <w:pPr>
+        <w:pStyle w:val="ListParagraph"/>
+      </w:pPr>
+    </w:p>
+    <w:p>
+      <w:pPr>
+        <w:pStyle w:val="ListParagraph"/>
+      </w:pPr>
+    </w:p>
+    <w:p>
+      <w:pPr>
+        <w:pStyle w:val="ListParagraph"/>
+      </w:pPr>
+    </w:p>
+    <w:p>
+      <w:pPr>
+        <w:pStyle w:val="ListParagraph"/>
+      </w:pPr>
+    </w:p>
+    <w:p>
+      <w:pPr>
+        <w:pStyle w:val="ListParagraph"/>
+      </w:pPr>
+    </w:p>
+    <w:p>
+      <w:pPr>
+        <w:pStyle w:val="ListParagraph"/>
+      </w:pPr>
+    </w:p>
+    <w:p>
+      <w:pPr>
+        <w:pStyle w:val="ListParagraph"/>
+      </w:pPr>
+    </w:p>
+    <w:p>
+      <w:pPr>
+        <w:pStyle w:val="ListParagraph"/>
+      </w:pPr>
+    </w:p>
+    <w:p>
+      <w:pPr>
+        <w:pStyle w:val="ListParagraph"/>
+      </w:pPr>
+    </w:p>
+    <w:p>
+      <w:pPr>
+        <w:pStyle w:val="ListParagraph"/>
+      </w:pPr>
+    </w:p>
+    <w:p>
+      <w:pPr>
+        <w:pStyle w:val="ListParagraph"/>
+      </w:pPr>
+    </w:p>
+    <w:p>
+      <w:pPr>
+        <w:pStyle w:val="ListParagraph"/>
+      </w:pPr>
+    </w:p>
+    <w:p>
+      <w:pPr>
+        <w:pStyle w:val="ListParagraph"/>
+      </w:pPr>
+    </w:p>
+    <w:p>
+      <w:pPr>
+        <w:pStyle w:val="ListParagraph"/>
+      </w:pPr>
+    </w:p>
+    <w:p>
+      <w:pPr>
+        <w:pStyle w:val="ListParagraph"/>
+      </w:pPr>
+    </w:p>
+    <w:p>
+      <w:pPr>
+        <w:pStyle w:val="ListParagraph"/>
+      </w:pPr>
+      <w:r>
+        <w:lastRenderedPageBreak/>
+        <w:t>newMech.txt</w:t>
+      </w:r>
+    </w:p>
+    <w:p>
+      <w:pPr>
+        <w:pStyle w:val="ListParagraph"/>
+      </w:pPr>
+      <w:r>
+        <w:t xml:space="preserve">changes appointment number and adds new appointments </w:t>
+      </w:r>
+    </w:p>
+    <w:p>
+      <w:pPr>
+        <w:pStyle w:val="ListParagraph"/>
+      </w:pPr>
+      <w:r>
+        <w:t>issue did not fix: appointments for mechanics are not ordered by time, could fix but would require overloading appointment operators (and cannot have functions inside structs so would need to have class appointments) and other tricky stuff</w:t>
+      </w:r>
+    </w:p>
+    <w:p>
+      <w:pPr>
+        <w:pStyle w:val="ListParagraph"/>
+      </w:pPr>
+      <w:r>
+        <w:drawing>
+          <wp:inline distT="0" distB="0" distL="0" distR="0" wp14:anchorId="5BA9C0FA" wp14:editId="5F5DD0FA">
+            <wp:extent cx="5943600" cy="5396865"/>
+            <wp:effectExtent l="0" t="0" r="0" b="0"/>
+            <wp:docPr id="69207850" name="Picture 1"/>
+            <wp:cNvGraphicFramePr>
+              <a:graphicFrameLocks xmlns:a="http://schemas.openxmlformats.org/drawingml/2006/main" noChangeAspect="1"/>
+            </wp:cNvGraphicFramePr>
+            <a:graphic xmlns:a="http://schemas.openxmlformats.org/drawingml/2006/main">
+              <a:graphicData uri="http://schemas.openxmlformats.org/drawingml/2006/picture">
+                <pic:pic xmlns:pic="http://schemas.openxmlformats.org/drawingml/2006/picture">
+                  <pic:nvPicPr>
+                    <pic:cNvPr id="69207850" name=""/>
+                    <pic:cNvPicPr/>
+                  </pic:nvPicPr>
+                  <pic:blipFill>
+                    <a:blip r:embed="rId8"/>
+                    <a:stretch>
+                      <a:fillRect/>
+                    </a:stretch>
+                  </pic:blipFill>
+                  <pic:spPr>
+                    <a:xfrm>
+                      <a:off x="0" y="0"/>
+                      <a:ext cx="5943600" cy="5396865"/>
+                    </a:xfrm>
+                    <a:prstGeom prst="rect">
+                      <a:avLst/>
+                    </a:prstGeom>
+                  </pic:spPr>
+                </pic:pic>
+              </a:graphicData>
+            </a:graphic>
+          </wp:inline>
+        </w:drawing>
+      </w:r>
+    </w:p>
+    <w:p>
+      <w:pPr>
+        <w:pStyle w:val="ListParagraph"/>
+      </w:pPr>
+    </w:p>
+    <w:p>
+      <w:pPr>
+        <w:pStyle w:val="ListParagraph"/>
+        <w:rPr>
+          <w:b/>
+          <w:bCs/>
+        </w:rPr>
+      </w:pPr>
+    </w:p>
+    <w:p>
+      <w:pPr>
+        <w:pStyle w:val="ListParagraph"/>
+        <w:rPr>
+          <w:b/>
+          <w:bCs/>
+        </w:rPr>
+      </w:pPr>
+    </w:p>
+    <w:p>
+      <w:pPr>
+        <w:pStyle w:val="ListParagraph"/>
+        <w:rPr>
+          <w:b/>
+          <w:bCs/>
+        </w:rPr>
+      </w:pPr>
+    </w:p>
+    <w:p>
+      <w:pPr>
+        <w:pStyle w:val="ListParagraph"/>
+        <w:rPr>
+          <w:b/>
+          <w:bCs/>
+        </w:rPr>
+      </w:pPr>
+    </w:p>
+    <w:p>
+      <w:pPr>
+        <w:pStyle w:val="ListParagraph"/>
+        <w:rPr>
+          <w:b/>
+          <w:bCs/>
+        </w:rPr>
+      </w:pPr>
+    </w:p>
+    <w:p>
+      <w:pPr>
+        <w:pStyle w:val="ListParagraph"/>
+        <w:rPr>
+          <w:b/>
+          <w:bCs/>
+        </w:rPr>
+      </w:pPr>
+    </w:p>
+    <w:p>
+      <w:pPr>
+        <w:pStyle w:val="ListParagraph"/>
+        <w:rPr>
+          <w:b/>
+          <w:bCs/>
+        </w:rPr>
+      </w:pPr>
+    </w:p>
+    <w:p>
+      <w:pPr>
+        <w:pStyle w:val="ListParagraph"/>
+        <w:rPr>
+          <w:b/>
+          <w:bCs/>
+        </w:rPr>
+      </w:pPr>
+    </w:p>
+    <w:p>
+      <w:pPr>
+        <w:pStyle w:val="ListParagraph"/>
+        <w:rPr>
+          <w:b/>
+          <w:bCs/>
+        </w:rPr>
+      </w:pPr>
+    </w:p>
+    <w:p>
+      <w:pPr>
+        <w:pStyle w:val="ListParagraph"/>
+        <w:numPr>
+          <w:ilvl w:val="0"/>
+          <w:numId w:val="1"/>
+        </w:numPr>
+        <w:rPr>
+          <w:b/>
+          <w:bCs/>
+        </w:rPr>
+      </w:pPr>
+      <w:r>
+        <w:rPr>
+          <w:b/>
+          <w:bCs/>
+        </w:rPr>
+        <w:lastRenderedPageBreak/>
+        <w:t>Each customer is assigned to next mechanic</w:t>
+      </w:r>
+    </w:p>
+    <w:p>
+      <w:pPr>
+        <w:pStyle w:val="ListParagraph"/>
+      </w:pPr>
+      <w:r>
+        <w:t>Mech.txt</w:t>
+      </w:r>
+    </w:p>
+    <w:p>
+      <w:pPr>
+        <w:pStyle w:val="ListParagraph"/>
+      </w:pPr>
+      <w:r>
+        <w:drawing>
+          <wp:inline distT="0" distB="0" distL="0" distR="0" wp14:anchorId="4D99B240" wp14:editId="1C580FED">
+            <wp:extent cx="5886753" cy="6661492"/>
+            <wp:effectExtent l="0" t="0" r="0" b="6350"/>
+            <wp:docPr id="744936254" name="Picture 1"/>
+            <wp:cNvGraphicFramePr>
+              <a:graphicFrameLocks xmlns:a="http://schemas.openxmlformats.org/drawingml/2006/main" noChangeAspect="1"/>
+            </wp:cNvGraphicFramePr>
+            <a:graphic xmlns:a="http://schemas.openxmlformats.org/drawingml/2006/main">
+              <a:graphicData uri="http://schemas.openxmlformats.org/drawingml/2006/picture">
+                <pic:pic xmlns:pic="http://schemas.openxmlformats.org/drawingml/2006/picture">
+                  <pic:nvPicPr>
+                    <pic:cNvPr id="744936254" name=""/>
+                    <pic:cNvPicPr/>
+                  </pic:nvPicPr>
+                  <pic:blipFill>
+                    <a:blip r:embed="rId9"/>
+                    <a:stretch>
+                      <a:fillRect/>
+                    </a:stretch>
+                  </pic:blipFill>
+                  <pic:spPr>
+                    <a:xfrm>
+                      <a:off x="0" y="0"/>
+                      <a:ext cx="5886753" cy="6661492"/>
+                    </a:xfrm>
+                    <a:prstGeom prst="rect">
+                      <a:avLst/>
+                    </a:prstGeom>
+                  </pic:spPr>
+                </pic:pic>
+              </a:graphicData>
+            </a:graphic>
+          </wp:inline>
+        </w:drawing>
+      </w:r>
+    </w:p>
+    <w:p>
+      <w:r>
+        <w:br w:type="page"/>
+      </w:r>
+    </w:p>
+    <w:p>
+      <w:pPr>
+        <w:pStyle w:val="ListParagraph"/>
+      </w:pPr>
+      <w:r>
+        <w:lastRenderedPageBreak/>
+        <w:t>Cust.txt</w:t>
+      </w:r>
+    </w:p>
+    <w:p>
+      <w:pPr>
+        <w:pStyle w:val="ListParagraph"/>
+      </w:pPr>
+      <w:r>
+        <w:drawing>
+          <wp:inline distT="0" distB="0" distL="0" distR="0" wp14:anchorId="733C2B2D" wp14:editId="665145CC">
+            <wp:extent cx="5366026" cy="4915153"/>
+            <wp:effectExtent l="0" t="0" r="6350" b="0"/>
+            <wp:docPr id="366554515" name="Picture 1"/>
+            <wp:cNvGraphicFramePr>
+              <a:graphicFrameLocks xmlns:a="http://schemas.openxmlformats.org/drawingml/2006/main" noChangeAspect="1"/>
+            </wp:cNvGraphicFramePr>
+            <a:graphic xmlns:a="http://schemas.openxmlformats.org/drawingml/2006/main">
+              <a:graphicData uri="http://schemas.openxmlformats.org/drawingml/2006/picture">
+                <pic:pic xmlns:pic="http://schemas.openxmlformats.org/drawingml/2006/picture">
+                  <pic:nvPicPr>
+                    <pic:cNvPr id="366554515" name=""/>
+                    <pic:cNvPicPr/>
+                  </pic:nvPicPr>
+                  <pic:blipFill>
+                    <a:blip r:embed="rId10"/>
+                    <a:stretch>
+                      <a:fillRect/>
+                    </a:stretch>
+                  </pic:blipFill>
+                  <pic:spPr>
+                    <a:xfrm>
+                      <a:off x="0" y="0"/>
+                      <a:ext cx="5366026" cy="4915153"/>
+                    </a:xfrm>
+                    <a:prstGeom prst="rect">
+                      <a:avLst/>
+                    </a:prstGeom>
+                  </pic:spPr>
+                </pic:pic>
+              </a:graphicData>
+            </a:graphic>
+          </wp:inline>
+        </w:drawing>
+      </w:r>
+    </w:p>
+    <w:p>
+      <w:pPr>
+        <w:pStyle w:val="ListParagraph"/>
+      </w:pPr>
+    </w:p>
+    <w:p>
+      <w:r>
+        <w:br w:type="page"/>
+      </w:r>
+    </w:p>
+    <w:p>
+      <w:pPr>
+        <w:pStyle w:val="ListParagraph"/>
+      </w:pPr>
+      <w:r>
+        <w:lastRenderedPageBreak/>
+        <w:t>Terminal Output:</w:t>
+      </w:r>
+    </w:p>
+    <w:p>
+      <w:pPr>
+        <w:pStyle w:val="ListParagraph"/>
+      </w:pPr>
+      <w:r>
+        <w:drawing>
+          <wp:inline distT="0" distB="0" distL="0" distR="0" wp14:anchorId="53E0A202" wp14:editId="48E5ADEB">
+            <wp:extent cx="5943600" cy="4007485"/>
+            <wp:effectExtent l="0" t="0" r="0" b="0"/>
+            <wp:docPr id="494117106" name="Picture 1"/>
+            <wp:cNvGraphicFramePr>
+              <a:graphicFrameLocks xmlns:a="http://schemas.openxmlformats.org/drawingml/2006/main" noChangeAspect="1"/>
+            </wp:cNvGraphicFramePr>
+            <a:graphic xmlns:a="http://schemas.openxmlformats.org/drawingml/2006/main">
+              <a:graphicData uri="http://schemas.openxmlformats.org/drawingml/2006/picture">
+                <pic:pic xmlns:pic="http://schemas.openxmlformats.org/drawingml/2006/picture">
+                  <pic:nvPicPr>
+                    <pic:cNvPr id="494117106" name=""/>
+                    <pic:cNvPicPr/>
+                  </pic:nvPicPr>
+                  <pic:blipFill>
+                    <a:blip r:embed="rId11"/>
+                    <a:stretch>
+                      <a:fillRect/>
+                    </a:stretch>
+                  </pic:blipFill>
+                  <pic:spPr>
+                    <a:xfrm>
+                      <a:off x="0" y="0"/>
+                      <a:ext cx="5943600" cy="4007485"/>
+                    </a:xfrm>
+                    <a:prstGeom prst="rect">
+                      <a:avLst/>
+                    </a:prstGeom>
+                  </pic:spPr>
+                </pic:pic>
+              </a:graphicData>
+            </a:graphic>
+          </wp:inline>
+        </w:drawing>
+      </w:r>
+    </w:p>
+    <w:p>
+      <w:r>
+        <w:br w:type="page"/>
+      </w:r>
+    </w:p>
+    <w:p>
+      <w:pPr>
+        <w:pStyle w:val="ListParagraph"/>
+      </w:pPr>
+    </w:p>
+    <w:p>
+      <w:pPr>
+        <w:pStyle w:val="ListParagraph"/>
+      </w:pPr>
+      <w:r>
+        <w:t>newMech.txt</w:t>
+      </w:r>
+    </w:p>
+    <w:p>
+      <w:pPr>
+        <w:pStyle w:val="ListParagraph"/>
+      </w:pPr>
+      <w:r>
+        <w:drawing>
+          <wp:inline distT="0" distB="0" distL="0" distR="0" wp14:anchorId="4E9040B1" wp14:editId="2AF57AB8">
+            <wp:extent cx="5943600" cy="5532120"/>
+            <wp:effectExtent l="0" t="0" r="0" b="0"/>
+            <wp:docPr id="845648583" name="Picture 1"/>
+            <wp:cNvGraphicFramePr>
+              <a:graphicFrameLocks xmlns:a="http://schemas.openxmlformats.org/drawingml/2006/main" noChangeAspect="1"/>
+            </wp:cNvGraphicFramePr>
+            <a:graphic xmlns:a="http://schemas.openxmlformats.org/drawingml/2006/main">
+              <a:graphicData uri="http://schemas.openxmlformats.org/drawingml/2006/picture">
+                <pic:pic xmlns:pic="http://schemas.openxmlformats.org/drawingml/2006/picture">
+                  <pic:nvPicPr>
+                    <pic:cNvPr id="845648583" name=""/>
+                    <pic:cNvPicPr/>
+                  </pic:nvPicPr>
+                  <pic:blipFill>
+                    <a:blip r:embed="rId12"/>
+                    <a:stretch>
+                      <a:fillRect/>
+                    </a:stretch>
+                  </pic:blipFill>
+                  <pic:spPr>
+                    <a:xfrm>
+                      <a:off x="0" y="0"/>
+                      <a:ext cx="5943600" cy="5532120"/>
+                    </a:xfrm>
+                    <a:prstGeom prst="rect">
+                      <a:avLst/>
+                    </a:prstGeom>
+                  </pic:spPr>
+                </pic:pic>
+              </a:graphicData>
+            </a:graphic>
+          </wp:inline>
+        </w:drawing>
+      </w:r>
+    </w:p>
+    <w:p>
+      <w:pPr>
+        <w:pStyle w:val="ListParagraph"/>
+      </w:pPr>
+      <w:r>
+        <w:t>//note here that while initially Baji was free at 7:00 and would’ve been assigned to hina in her turn, after takemitchy booked an appointment from 6:00 to 8:00, hina was moved to the next mechanic (mikey)</w:t>
+      </w:r>
+    </w:p>
+    <w:p>
+      <w:pPr>
+        <w:rPr>
+          <w:b/>
+          <w:bCs/>
+        </w:rPr>
+      </w:pPr>
+      <w:r>
+        <w:rPr>
+          <w:b/>
+          <w:bCs/>
+        </w:rPr>
+        <w:br w:type="page"/>
+      </w:r>
+    </w:p>
+    <w:p>
+      <w:pPr>
+        <w:rPr>
+          <w:b/>
+          <w:bCs/>
+        </w:rPr>
+      </w:pPr>
+    </w:p>
+    <w:p>
+      <w:pPr>
+        <w:pStyle w:val="ListParagraph"/>
+        <w:rPr>
+          <w:b/>
+          <w:bCs/>
+        </w:rPr>
+      </w:pPr>
+    </w:p>
+    <w:p>
+      <w:pPr>
+        <w:pStyle w:val="ListParagraph"/>
+        <w:numPr>
+          <w:ilvl w:val="0"/>
+          <w:numId w:val="1"/>
+        </w:numPr>
+        <w:rPr>
+          <w:b/>
+          <w:bCs/>
+        </w:rPr>
+      </w:pPr>
+      <w:r>
+        <w:rPr>
+          <w:b/>
+          <w:bCs/>
+        </w:rPr>
+        <w:t>Incorrect time input from files</w:t>
+      </w:r>
+    </w:p>
+    <w:p>
+      <w:pPr>
+        <w:pStyle w:val="ListParagraph"/>
+        <w:rPr>
+          <w:b/>
+          <w:bCs/>
+        </w:rPr>
+      </w:pPr>
+    </w:p>
+    <w:p>
+      <w:pPr>
+        <w:pStyle w:val="ListParagraph"/>
+        <w:rPr>
+          <w:b/>
+          <w:bCs/>
+        </w:rPr>
+      </w:pPr>
+      <w:r>
+        <w:rPr>
+          <w:b/>
+          <w:bCs/>
+        </w:rPr>
+        <w:drawing>
+          <wp:anchor distT="0" distB="0" distL="114300" distR="114300" simplePos="0" relativeHeight="251658240" behindDoc="0" locked="0" layoutInCell="1" allowOverlap="1" wp14:anchorId="3536D34B" wp14:editId="640B57BB">
+            <wp:simplePos x="0" y="0"/>
+            <wp:positionH relativeFrom="column">
+              <wp:posOffset>468630</wp:posOffset>
+            </wp:positionH>
+            <wp:positionV relativeFrom="paragraph">
+              <wp:posOffset>209550</wp:posOffset>
+            </wp:positionV>
+            <wp:extent cx="5372100" cy="5111750"/>
+            <wp:effectExtent l="0" t="0" r="0" b="0"/>
+            <wp:wrapTopAndBottom/>
+            <wp:docPr id="1361646008" name="Picture 1"/>
+            <wp:cNvGraphicFramePr>
+              <a:graphicFrameLocks xmlns:a="http://schemas.openxmlformats.org/drawingml/2006/main" noChangeAspect="1"/>
+            </wp:cNvGraphicFramePr>
+            <a:graphic xmlns:a="http://schemas.openxmlformats.org/drawingml/2006/main">
+              <a:graphicData uri="http://schemas.openxmlformats.org/drawingml/2006/picture">
+                <pic:pic xmlns:pic="http://schemas.openxmlformats.org/drawingml/2006/picture">
+                  <pic:nvPicPr>
+                    <pic:cNvPr id="1361646008" name=""/>
+                    <pic:cNvPicPr/>
+                  </pic:nvPicPr>
+                  <pic:blipFill>
+                    <a:blip r:embed="rId13">
+                      <a:extLst>
+                        <a:ext uri="{28A0092B-C50C-407E-A947-70E740481C1C}">
+                          <a14:useLocalDpi xmlns:a14="http://schemas.microsoft.com/office/drawing/2010/main" val="0"/>
+                        </a:ext>
+                      </a:extLst>
+                    </a:blip>
+                    <a:stretch>
+                      <a:fillRect/>
+                    </a:stretch>
+                  </pic:blipFill>
+                  <pic:spPr>
+                    <a:xfrm>
+                      <a:off x="0" y="0"/>
+                      <a:ext cx="5372100" cy="5111750"/>
+                    </a:xfrm>
+                    <a:prstGeom prst="rect">
+                      <a:avLst/>
+                    </a:prstGeom>
+                  </pic:spPr>
+                </pic:pic>
+              </a:graphicData>
+            </a:graphic>
+          </wp:anchor>
+        </w:drawing>
+      </w:r>
+      <w:r>
+        <w:t>Mech.txt:</w:t>
+      </w:r>
+    </w:p>
+    <w:p>
+      <w:pPr>
+        <w:rPr>
+          <w:b/>
+          <w:bCs/>
+        </w:rPr>
+      </w:pPr>
+    </w:p>
     <w:p/>
+    <w:p/>
+    <w:p/>
+    <w:p/>
+    <w:p/>
+    <w:p/>
+    <w:p/>
+    <w:p/>
+    <w:p>
+      <w:r>
+        <w:t>Terminal Output:</w:t>
+      </w:r>
+    </w:p>
+    <w:p>
+      <w:r>
+        <w:t>//possible improvement: can specify which slot is in incorrect format</w:t>
+      </w:r>
+    </w:p>
+    <w:p>
+      <w:r>
+        <w:drawing>
+          <wp:inline distT="0" distB="0" distL="0" distR="0" wp14:anchorId="429C0F8B" wp14:editId="2A58C38C">
+            <wp:extent cx="5943600" cy="1833245"/>
+            <wp:effectExtent l="0" t="0" r="0" b="0"/>
+            <wp:docPr id="1743901647" name="Picture 1"/>
+            <wp:cNvGraphicFramePr>
+              <a:graphicFrameLocks xmlns:a="http://schemas.openxmlformats.org/drawingml/2006/main" noChangeAspect="1"/>
+            </wp:cNvGraphicFramePr>
+            <a:graphic xmlns:a="http://schemas.openxmlformats.org/drawingml/2006/main">
+              <a:graphicData uri="http://schemas.openxmlformats.org/drawingml/2006/picture">
+                <pic:pic xmlns:pic="http://schemas.openxmlformats.org/drawingml/2006/picture">
+                  <pic:nvPicPr>
+                    <pic:cNvPr id="1743901647" name=""/>
+                    <pic:cNvPicPr/>
+                  </pic:nvPicPr>
+                  <pic:blipFill>
+                    <a:blip r:embed="rId14"/>
+                    <a:stretch>
+                      <a:fillRect/>
+                    </a:stretch>
+                  </pic:blipFill>
+                  <pic:spPr>
+                    <a:xfrm>
+                      <a:off x="0" y="0"/>
+                      <a:ext cx="5943600" cy="1833245"/>
+                    </a:xfrm>
+                    <a:prstGeom prst="rect">
+                      <a:avLst/>
+                    </a:prstGeom>
+                  </pic:spPr>
+                </pic:pic>
+              </a:graphicData>
+            </a:graphic>
+          </wp:inline>
+        </w:drawing>
+      </w:r>
+      <w:r>
+        <w:drawing>
+          <wp:anchor distT="0" distB="0" distL="114300" distR="114300" simplePos="0" relativeHeight="251659264" behindDoc="1" locked="0" layoutInCell="1" allowOverlap="1" wp14:anchorId="3DE137FC" wp14:editId="54046422">
+            <wp:simplePos x="0" y="0"/>
+            <wp:positionH relativeFrom="column">
+              <wp:posOffset>0</wp:posOffset>
+            </wp:positionH>
+            <wp:positionV relativeFrom="paragraph">
+              <wp:posOffset>-2540</wp:posOffset>
+            </wp:positionV>
+            <wp:extent cx="5626100" cy="1670050"/>
+            <wp:effectExtent l="0" t="0" r="0" b="6350"/>
+            <wp:wrapTight wrapText="bothSides">
+              <wp:wrapPolygon edited="0">
+                <wp:start x="0" y="0"/>
+                <wp:lineTo x="0" y="21436"/>
+                <wp:lineTo x="21502" y="21436"/>
+                <wp:lineTo x="21502" y="0"/>
+                <wp:lineTo x="0" y="0"/>
+              </wp:wrapPolygon>
+            </wp:wrapTight>
+            <wp:docPr id="719613185" name="Picture 1"/>
+            <wp:cNvGraphicFramePr>
+              <a:graphicFrameLocks xmlns:a="http://schemas.openxmlformats.org/drawingml/2006/main" noChangeAspect="1"/>
+            </wp:cNvGraphicFramePr>
+            <a:graphic xmlns:a="http://schemas.openxmlformats.org/drawingml/2006/main">
+              <a:graphicData uri="http://schemas.openxmlformats.org/drawingml/2006/picture">
+                <pic:pic xmlns:pic="http://schemas.openxmlformats.org/drawingml/2006/picture">
+                  <pic:nvPicPr>
+                    <pic:cNvPr id="719613185" name=""/>
+                    <pic:cNvPicPr/>
+                  </pic:nvPicPr>
+                  <pic:blipFill>
+                    <a:blip r:embed="rId15">
+                      <a:extLst>
+                        <a:ext uri="{28A0092B-C50C-407E-A947-70E740481C1C}">
+                          <a14:useLocalDpi xmlns:a14="http://schemas.microsoft.com/office/drawing/2010/main" val="0"/>
+                        </a:ext>
+                      </a:extLst>
+                    </a:blip>
+                    <a:stretch>
+                      <a:fillRect/>
+                    </a:stretch>
+                  </pic:blipFill>
+                  <pic:spPr>
+                    <a:xfrm>
+                      <a:off x="0" y="0"/>
+                      <a:ext cx="5626100" cy="1670050"/>
+                    </a:xfrm>
+                    <a:prstGeom prst="rect">
+                      <a:avLst/>
+                    </a:prstGeom>
+                  </pic:spPr>
+                </pic:pic>
+              </a:graphicData>
+            </a:graphic>
+          </wp:anchor>
+        </w:drawing>
+      </w:r>
+    </w:p>
+    <w:p>
+      <w:r>
+        <w:drawing>
+          <wp:inline distT="0" distB="0" distL="0" distR="0" wp14:anchorId="694E8E66" wp14:editId="495BEA7E">
+            <wp:extent cx="5835950" cy="1289116"/>
+            <wp:effectExtent l="0" t="0" r="0" b="6350"/>
+            <wp:docPr id="612591839" name="Picture 1"/>
+            <wp:cNvGraphicFramePr>
+              <a:graphicFrameLocks xmlns:a="http://schemas.openxmlformats.org/drawingml/2006/main" noChangeAspect="1"/>
+            </wp:cNvGraphicFramePr>
+            <a:graphic xmlns:a="http://schemas.openxmlformats.org/drawingml/2006/main">
+              <a:graphicData uri="http://schemas.openxmlformats.org/drawingml/2006/picture">
+                <pic:pic xmlns:pic="http://schemas.openxmlformats.org/drawingml/2006/picture">
+                  <pic:nvPicPr>
+                    <pic:cNvPr id="612591839" name=""/>
+                    <pic:cNvPicPr/>
+                  </pic:nvPicPr>
+                  <pic:blipFill>
+                    <a:blip r:embed="rId16"/>
+                    <a:stretch>
+                      <a:fillRect/>
+                    </a:stretch>
+                  </pic:blipFill>
+                  <pic:spPr>
+                    <a:xfrm>
+                      <a:off x="0" y="0"/>
+                      <a:ext cx="5835950" cy="1289116"/>
+                    </a:xfrm>
+                    <a:prstGeom prst="rect">
+                      <a:avLst/>
+                    </a:prstGeom>
+                  </pic:spPr>
+                </pic:pic>
+              </a:graphicData>
+            </a:graphic>
+          </wp:inline>
+        </w:drawing>
+      </w:r>
+    </w:p>
+    <w:p/>
+    <w:p/>
+    <w:p/>
+    <w:p/>
+    <w:p/>
+    <w:p/>
+    <w:p/>
+    <w:p/>
+    <w:p/>
+    <w:p/>
+    <w:p>
+      <w:r>
+        <w:t>newMech.txt:</w:t>
+      </w:r>
+    </w:p>
+    <w:p>
+      <w:r>
+        <w:drawing>
+          <wp:inline distT="0" distB="0" distL="0" distR="0" wp14:anchorId="0F7F12CA" wp14:editId="348766AC">
+            <wp:extent cx="5943600" cy="3937635"/>
+            <wp:effectExtent l="0" t="0" r="0" b="5715"/>
+            <wp:docPr id="1042492897" name="Picture 1"/>
+            <wp:cNvGraphicFramePr>
+              <a:graphicFrameLocks xmlns:a="http://schemas.openxmlformats.org/drawingml/2006/main" noChangeAspect="1"/>
+            </wp:cNvGraphicFramePr>
+            <a:graphic xmlns:a="http://schemas.openxmlformats.org/drawingml/2006/main">
+              <a:graphicData uri="http://schemas.openxmlformats.org/drawingml/2006/picture">
+                <pic:pic xmlns:pic="http://schemas.openxmlformats.org/drawingml/2006/picture">
+                  <pic:nvPicPr>
+                    <pic:cNvPr id="1042492897" name=""/>
+                    <pic:cNvPicPr/>
+                  </pic:nvPicPr>
+                  <pic:blipFill>
+                    <a:blip r:embed="rId17"/>
+                    <a:stretch>
+                      <a:fillRect/>
+                    </a:stretch>
+                  </pic:blipFill>
+                  <pic:spPr>
+                    <a:xfrm>
+                      <a:off x="0" y="0"/>
+                      <a:ext cx="5943600" cy="3937635"/>
+                    </a:xfrm>
+                    <a:prstGeom prst="rect">
+                      <a:avLst/>
+                    </a:prstGeom>
+                  </pic:spPr>
+                </pic:pic>
+              </a:graphicData>
+            </a:graphic>
+          </wp:inline>
+        </w:drawing>
+      </w:r>
+    </w:p>
+    <w:p>
+      <w:r>
+        <w:br w:type="page"/>
+      </w:r>
+    </w:p>
+    <w:p/>
+    <w:p>
+      <w:pPr>
+        <w:pStyle w:val="ListParagraph"/>
+        <w:numPr>
+          <w:ilvl w:val="0"/>
+          <w:numId w:val="1"/>
+        </w:numPr>
+        <w:rPr>
+          <w:b/>
+          <w:bCs/>
+        </w:rPr>
+      </w:pPr>
+      <w:r>
+        <w:rPr>
+          <w:b/>
+          <w:bCs/>
+        </w:rPr>
+        <w:t>Time conflict with one mechani</w:t>
+      </w:r>
+      <w:r>
+        <w:rPr>
+          <w:b/>
+          <w:bCs/>
+        </w:rPr>
+        <w:t>c</w:t>
+      </w:r>
+    </w:p>
+    <w:p>
+      <w:pPr>
+        <w:pStyle w:val="ListParagraph"/>
+      </w:pPr>
+      <w:r>
+        <w:t>Cust.txt:</w:t>
+      </w:r>
+    </w:p>
+    <w:p>
+      <w:pPr>
+        <w:pStyle w:val="ListParagraph"/>
+      </w:pPr>
+      <w:r>
+        <w:drawing>
+          <wp:inline distT="0" distB="0" distL="0" distR="0" wp14:anchorId="4A7C94F4" wp14:editId="286B3154">
+            <wp:extent cx="5791498" cy="2876698"/>
+            <wp:effectExtent l="0" t="0" r="0" b="0"/>
+            <wp:docPr id="1496654527" name="Picture 1"/>
+            <wp:cNvGraphicFramePr>
+              <a:graphicFrameLocks xmlns:a="http://schemas.openxmlformats.org/drawingml/2006/main" noChangeAspect="1"/>
+            </wp:cNvGraphicFramePr>
+            <a:graphic xmlns:a="http://schemas.openxmlformats.org/drawingml/2006/main">
+              <a:graphicData uri="http://schemas.openxmlformats.org/drawingml/2006/picture">
+                <pic:pic xmlns:pic="http://schemas.openxmlformats.org/drawingml/2006/picture">
+                  <pic:nvPicPr>
+                    <pic:cNvPr id="1496654527" name=""/>
+                    <pic:cNvPicPr/>
+                  </pic:nvPicPr>
+                  <pic:blipFill>
+                    <a:blip r:embed="rId18"/>
+                    <a:stretch>
+                      <a:fillRect/>
+                    </a:stretch>
+                  </pic:blipFill>
+                  <pic:spPr>
+                    <a:xfrm>
+                      <a:off x="0" y="0"/>
+                      <a:ext cx="5791498" cy="2876698"/>
+                    </a:xfrm>
+                    <a:prstGeom prst="rect">
+                      <a:avLst/>
+                    </a:prstGeom>
+                  </pic:spPr>
+                </pic:pic>
+              </a:graphicData>
+            </a:graphic>
+          </wp:inline>
+        </w:drawing>
+      </w:r>
+    </w:p>
+    <w:p>
+      <w:r>
+        <w:br w:type="page"/>
+      </w:r>
+    </w:p>
+    <w:p>
+      <w:pPr>
+        <w:pStyle w:val="ListParagraph"/>
+      </w:pPr>
+      <w:r>
+        <w:lastRenderedPageBreak/>
+        <w:t>Mech.txt</w:t>
+      </w:r>
+    </w:p>
+    <w:p>
+      <w:pPr>
+        <w:pStyle w:val="ListParagraph"/>
+      </w:pPr>
+      <w:r>
+        <w:drawing>
+          <wp:inline distT="0" distB="0" distL="0" distR="0" wp14:anchorId="7C75B7B2" wp14:editId="4B151403">
+            <wp:extent cx="4343623" cy="5308873"/>
+            <wp:effectExtent l="0" t="0" r="0" b="6350"/>
+            <wp:docPr id="375536039" name="Picture 1"/>
+            <wp:cNvGraphicFramePr>
+              <a:graphicFrameLocks xmlns:a="http://schemas.openxmlformats.org/drawingml/2006/main" noChangeAspect="1"/>
+            </wp:cNvGraphicFramePr>
+            <a:graphic xmlns:a="http://schemas.openxmlformats.org/drawingml/2006/main">
+              <a:graphicData uri="http://schemas.openxmlformats.org/drawingml/2006/picture">
+                <pic:pic xmlns:pic="http://schemas.openxmlformats.org/drawingml/2006/picture">
+                  <pic:nvPicPr>
+                    <pic:cNvPr id="375536039" name=""/>
+                    <pic:cNvPicPr/>
+                  </pic:nvPicPr>
+                  <pic:blipFill>
+                    <a:blip r:embed="rId19"/>
+                    <a:stretch>
+                      <a:fillRect/>
+                    </a:stretch>
+                  </pic:blipFill>
+                  <pic:spPr>
+                    <a:xfrm>
+                      <a:off x="0" y="0"/>
+                      <a:ext cx="4343623" cy="5308873"/>
+                    </a:xfrm>
+                    <a:prstGeom prst="rect">
+                      <a:avLst/>
+                    </a:prstGeom>
+                  </pic:spPr>
+                </pic:pic>
+              </a:graphicData>
+            </a:graphic>
+          </wp:inline>
+        </w:drawing>
+      </w:r>
+    </w:p>
+    <w:p>
+      <w:pPr>
+        <w:pStyle w:val="ListParagraph"/>
+      </w:pPr>
+    </w:p>
+    <w:p>
+      <w:pPr>
+        <w:pStyle w:val="ListParagraph"/>
+      </w:pPr>
+    </w:p>
+    <w:p>
+      <w:pPr>
+        <w:pStyle w:val="ListParagraph"/>
+      </w:pPr>
+    </w:p>
+    <w:p>
+      <w:pPr>
+        <w:pStyle w:val="ListParagraph"/>
+      </w:pPr>
+    </w:p>
+    <w:p>
+      <w:pPr>
+        <w:pStyle w:val="ListParagraph"/>
+      </w:pPr>
+    </w:p>
+    <w:p>
+      <w:pPr>
+        <w:pStyle w:val="ListParagraph"/>
+      </w:pPr>
+    </w:p>
+    <w:p>
+      <w:pPr>
+        <w:pStyle w:val="ListParagraph"/>
+      </w:pPr>
+    </w:p>
+    <w:p>
+      <w:pPr>
+        <w:pStyle w:val="ListParagraph"/>
+      </w:pPr>
+    </w:p>
+    <w:p>
+      <w:pPr>
+        <w:pStyle w:val="ListParagraph"/>
+      </w:pPr>
+    </w:p>
+    <w:p>
+      <w:pPr>
+        <w:pStyle w:val="ListParagraph"/>
+      </w:pPr>
+    </w:p>
+    <w:p>
+      <w:pPr>
+        <w:pStyle w:val="ListParagraph"/>
+      </w:pPr>
+    </w:p>
+    <w:p>
+      <w:pPr>
+        <w:pStyle w:val="ListParagraph"/>
+      </w:pPr>
+    </w:p>
+    <w:p>
+      <w:pPr>
+        <w:pStyle w:val="ListParagraph"/>
+      </w:pPr>
+    </w:p>
+    <w:p>
+      <w:pPr>
+        <w:pStyle w:val="ListParagraph"/>
+      </w:pPr>
+    </w:p>
+    <w:p>
+      <w:pPr>
+        <w:pStyle w:val="ListParagraph"/>
+      </w:pPr>
+      <w:r>
+        <w:lastRenderedPageBreak/>
+        <w:t>Terminal Output:</w:t>
+      </w:r>
+    </w:p>
+    <w:p>
+      <w:pPr>
+        <w:pStyle w:val="ListParagraph"/>
+      </w:pPr>
+      <w:r>
+        <w:t>//Emma was assigned to next mechanic</w:t>
+      </w:r>
+    </w:p>
+    <w:p>
+      <w:pPr>
+        <w:pStyle w:val="ListParagraph"/>
+      </w:pPr>
+      <w:r>
+        <w:drawing>
+          <wp:inline distT="0" distB="0" distL="0" distR="0" wp14:anchorId="14AEAB97" wp14:editId="0BF978E2">
+            <wp:extent cx="5721644" cy="2597283"/>
+            <wp:effectExtent l="0" t="0" r="0" b="0"/>
+            <wp:docPr id="809129254" name="Picture 1"/>
+            <wp:cNvGraphicFramePr>
+              <a:graphicFrameLocks xmlns:a="http://schemas.openxmlformats.org/drawingml/2006/main" noChangeAspect="1"/>
+            </wp:cNvGraphicFramePr>
+            <a:graphic xmlns:a="http://schemas.openxmlformats.org/drawingml/2006/main">
+              <a:graphicData uri="http://schemas.openxmlformats.org/drawingml/2006/picture">
+                <pic:pic xmlns:pic="http://schemas.openxmlformats.org/drawingml/2006/picture">
+                  <pic:nvPicPr>
+                    <pic:cNvPr id="809129254" name=""/>
+                    <pic:cNvPicPr/>
+                  </pic:nvPicPr>
+                  <pic:blipFill>
+                    <a:blip r:embed="rId20"/>
+                    <a:stretch>
+                      <a:fillRect/>
+                    </a:stretch>
+                  </pic:blipFill>
+                  <pic:spPr>
+                    <a:xfrm>
+                      <a:off x="0" y="0"/>
+                      <a:ext cx="5721644" cy="2597283"/>
+                    </a:xfrm>
+                    <a:prstGeom prst="rect">
+                      <a:avLst/>
+                    </a:prstGeom>
+                  </pic:spPr>
+                </pic:pic>
+              </a:graphicData>
+            </a:graphic>
+          </wp:inline>
+        </w:drawing>
+      </w:r>
+    </w:p>
+    <w:p>
+      <w:pPr>
+        <w:pStyle w:val="ListParagraph"/>
+      </w:pPr>
+    </w:p>
+    <w:p>
+      <w:pPr>
+        <w:pStyle w:val="ListParagraph"/>
+        <w:numPr>
+          <w:ilvl w:val="0"/>
+          <w:numId w:val="1"/>
+        </w:numPr>
+        <w:rPr>
+          <w:b/>
+          <w:bCs/>
+        </w:rPr>
+      </w:pPr>
+      <w:r>
+        <w:rPr>
+          <w:b/>
+          <w:bCs/>
+        </w:rPr>
+        <w:t>Time conflict with all mechanic</w:t>
+      </w:r>
+      <w:r>
+        <w:rPr>
+          <w:b/>
+          <w:bCs/>
+        </w:rPr>
+        <w:t>s</w:t>
+      </w:r>
+    </w:p>
+    <w:p>
+      <w:pPr>
+        <w:pStyle w:val="ListParagraph"/>
+      </w:pPr>
+      <w:r>
+        <w:t>Cust.txt:</w:t>
+      </w:r>
+    </w:p>
+    <w:p>
+      <w:pPr>
+        <w:pStyle w:val="ListParagraph"/>
+      </w:pPr>
+      <w:r>
+        <w:drawing>
+          <wp:inline distT="0" distB="0" distL="0" distR="0" wp14:anchorId="4F512E8E" wp14:editId="7873DFAA">
+            <wp:extent cx="5791498" cy="2876698"/>
+            <wp:effectExtent l="0" t="0" r="0" b="0"/>
+            <wp:docPr id="1920129363" name="Picture 1920129363"/>
+            <wp:cNvGraphicFramePr>
+              <a:graphicFrameLocks xmlns:a="http://schemas.openxmlformats.org/drawingml/2006/main" noChangeAspect="1"/>
+            </wp:cNvGraphicFramePr>
+            <a:graphic xmlns:a="http://schemas.openxmlformats.org/drawingml/2006/main">
+              <a:graphicData uri="http://schemas.openxmlformats.org/drawingml/2006/picture">
+                <pic:pic xmlns:pic="http://schemas.openxmlformats.org/drawingml/2006/picture">
+                  <pic:nvPicPr>
+                    <pic:cNvPr id="1496654527" name=""/>
+                    <pic:cNvPicPr/>
+                  </pic:nvPicPr>
+                  <pic:blipFill>
+                    <a:blip r:embed="rId18"/>
+                    <a:stretch>
+                      <a:fillRect/>
+                    </a:stretch>
+                  </pic:blipFill>
+                  <pic:spPr>
+                    <a:xfrm>
+                      <a:off x="0" y="0"/>
+                      <a:ext cx="5791498" cy="2876698"/>
+                    </a:xfrm>
+                    <a:prstGeom prst="rect">
+                      <a:avLst/>
+                    </a:prstGeom>
+                  </pic:spPr>
+                </pic:pic>
+              </a:graphicData>
+            </a:graphic>
+          </wp:inline>
+        </w:drawing>
+      </w:r>
+    </w:p>
+    <w:p>
+      <w:r>
+        <w:br w:type="page"/>
+      </w:r>
+    </w:p>
+    <w:p>
+      <w:pPr>
+        <w:pStyle w:val="ListParagraph"/>
+      </w:pPr>
+      <w:r>
+        <w:lastRenderedPageBreak/>
+        <w:t>Mech.txt:</w:t>
+      </w:r>
+    </w:p>
+    <w:p>
+      <w:pPr>
+        <w:pStyle w:val="ListParagraph"/>
+      </w:pPr>
+      <w:r>
+        <w:drawing>
+          <wp:inline distT="0" distB="0" distL="0" distR="0" wp14:anchorId="173E5ABF" wp14:editId="4E2C1EB6">
+            <wp:extent cx="4178515" cy="6483683"/>
+            <wp:effectExtent l="0" t="0" r="0" b="0"/>
+            <wp:docPr id="250041031" name="Picture 1"/>
+            <wp:cNvGraphicFramePr>
+              <a:graphicFrameLocks xmlns:a="http://schemas.openxmlformats.org/drawingml/2006/main" noChangeAspect="1"/>
+            </wp:cNvGraphicFramePr>
+            <a:graphic xmlns:a="http://schemas.openxmlformats.org/drawingml/2006/main">
+              <a:graphicData uri="http://schemas.openxmlformats.org/drawingml/2006/picture">
+                <pic:pic xmlns:pic="http://schemas.openxmlformats.org/drawingml/2006/picture">
+                  <pic:nvPicPr>
+                    <pic:cNvPr id="250041031" name=""/>
+                    <pic:cNvPicPr/>
+                  </pic:nvPicPr>
+                  <pic:blipFill>
+                    <a:blip r:embed="rId21"/>
+                    <a:stretch>
+                      <a:fillRect/>
+                    </a:stretch>
+                  </pic:blipFill>
+                  <pic:spPr>
+                    <a:xfrm>
+                      <a:off x="0" y="0"/>
+                      <a:ext cx="4178515" cy="6483683"/>
+                    </a:xfrm>
+                    <a:prstGeom prst="rect">
+                      <a:avLst/>
+                    </a:prstGeom>
+                  </pic:spPr>
+                </pic:pic>
+              </a:graphicData>
+            </a:graphic>
+          </wp:inline>
+        </w:drawing>
+      </w:r>
+    </w:p>
+    <w:p>
+      <w:pPr>
+        <w:pStyle w:val="ListParagraph"/>
+      </w:pPr>
+    </w:p>
+    <w:p>
+      <w:pPr>
+        <w:pStyle w:val="ListParagraph"/>
+      </w:pPr>
+    </w:p>
+    <w:p>
+      <w:pPr>
+        <w:pStyle w:val="ListParagraph"/>
+      </w:pPr>
+    </w:p>
+    <w:p>
+      <w:pPr>
+        <w:pStyle w:val="ListParagraph"/>
+      </w:pPr>
+    </w:p>
+    <w:p>
+      <w:pPr>
+        <w:pStyle w:val="ListParagraph"/>
+      </w:pPr>
+    </w:p>
+    <w:p>
+      <w:pPr>
+        <w:pStyle w:val="ListParagraph"/>
+      </w:pPr>
+    </w:p>
+    <w:p>
+      <w:pPr>
+        <w:pStyle w:val="ListParagraph"/>
+      </w:pPr>
+    </w:p>
+    <w:p>
+      <w:pPr>
+        <w:pStyle w:val="ListParagraph"/>
+      </w:pPr>
+    </w:p>
+    <w:p>
+      <w:pPr>
+        <w:pStyle w:val="ListParagraph"/>
+      </w:pPr>
+    </w:p>
+    <w:p>
+      <w:pPr>
+        <w:pStyle w:val="ListParagraph"/>
+      </w:pPr>
+      <w:r>
+        <w:t>Terminal output:</w:t>
+      </w:r>
+    </w:p>
+    <w:p>
+      <w:pPr>
+        <w:pStyle w:val="ListParagraph"/>
+      </w:pPr>
+      <w:r>
+        <w:t>//appointment is cancelled</w:t>
+      </w:r>
+    </w:p>
+    <w:p>
+      <w:pPr>
+        <w:pStyle w:val="ListParagraph"/>
+      </w:pPr>
+      <w:r>
+        <w:drawing>
+          <wp:inline distT="0" distB="0" distL="0" distR="0" wp14:anchorId="3295858A" wp14:editId="560430FA">
+            <wp:extent cx="5943600" cy="1855470"/>
+            <wp:effectExtent l="0" t="0" r="0" b="0"/>
+            <wp:docPr id="1757063568" name="Picture 1"/>
+            <wp:cNvGraphicFramePr>
+              <a:graphicFrameLocks xmlns:a="http://schemas.openxmlformats.org/drawingml/2006/main" noChangeAspect="1"/>
+            </wp:cNvGraphicFramePr>
+            <a:graphic xmlns:a="http://schemas.openxmlformats.org/drawingml/2006/main">
+              <a:graphicData uri="http://schemas.openxmlformats.org/drawingml/2006/picture">
+                <pic:pic xmlns:pic="http://schemas.openxmlformats.org/drawingml/2006/picture">
+                  <pic:nvPicPr>
+                    <pic:cNvPr id="1757063568" name=""/>
+                    <pic:cNvPicPr/>
+                  </pic:nvPicPr>
+                  <pic:blipFill>
+                    <a:blip r:embed="rId22"/>
+                    <a:stretch>
+                      <a:fillRect/>
+                    </a:stretch>
+                  </pic:blipFill>
+                  <pic:spPr>
+                    <a:xfrm>
+                      <a:off x="0" y="0"/>
+                      <a:ext cx="5943600" cy="1855470"/>
+                    </a:xfrm>
+                    <a:prstGeom prst="rect">
+                      <a:avLst/>
+                    </a:prstGeom>
+                  </pic:spPr>
+                </pic:pic>
+              </a:graphicData>
+            </a:graphic>
+          </wp:inline>
+        </w:drawing>
+      </w:r>
+    </w:p>
+    <w:p>
+      <w:pPr>
+        <w:pStyle w:val="ListParagraph"/>
+      </w:pPr>
+    </w:p>
+    <w:p>
+      <w:pPr>
+        <w:rPr>
+          <w:b/>
+          <w:bCs/>
+        </w:rPr>
+      </w:pPr>
+      <w:r>
+        <w:rPr>
+          <w:b/>
+          <w:bCs/>
+        </w:rPr>
+        <w:br w:type="page"/>
+      </w:r>
+    </w:p>
+    <w:p>
+      <w:pPr>
+        <w:pStyle w:val="ListParagraph"/>
+        <w:numPr>
+          <w:ilvl w:val="0"/>
+          <w:numId w:val="1"/>
+        </w:numPr>
+        <w:rPr>
+          <w:b/>
+          <w:bCs/>
+        </w:rPr>
+      </w:pPr>
+      <w:r>
+        <w:rPr>
+          <w:b/>
+          <w:bCs/>
+        </w:rPr>
+        <w:lastRenderedPageBreak/>
+        <w:t>Issue with switching</w:t>
+      </w:r>
+    </w:p>
+    <w:p>
+      <w:pPr>
+        <w:pStyle w:val="ListParagraph"/>
+      </w:pPr>
+      <w:r>
+        <w:t>/</w:t>
+      </w:r>
+      <w:r>
+        <w:t>/</w:t>
+      </w:r>
+      <w:r>
+        <w:t>as question suggests 1</w:t>
+      </w:r>
+      <w:r>
+        <w:rPr>
+          <w:vertAlign w:val="superscript"/>
+        </w:rPr>
+        <w:t>st</w:t>
+      </w:r>
+      <w:r>
+        <w:t xml:space="preserve"> customer is assigned to 1</w:t>
+      </w:r>
+      <w:r>
+        <w:rPr>
+          <w:vertAlign w:val="superscript"/>
+        </w:rPr>
+        <w:t>st</w:t>
+      </w:r>
+      <w:r>
+        <w:t xml:space="preserve"> mechanic, 2</w:t>
+      </w:r>
+      <w:r>
+        <w:rPr>
+          <w:vertAlign w:val="superscript"/>
+        </w:rPr>
+        <w:t>nd</w:t>
+      </w:r>
+      <w:r>
+        <w:t xml:space="preserve"> customer to 2</w:t>
+      </w:r>
+      <w:r>
+        <w:rPr>
+          <w:vertAlign w:val="superscript"/>
+        </w:rPr>
+        <w:t>nd</w:t>
+      </w:r>
+      <w:r>
+        <w:t xml:space="preserve"> mechanic and so on, however there is the issue that for example if customer 1 could not be assigned to mechanic 1 and was instead assigned to mechanic 2, customer 2 would still be assigned to mechanic 2, customer 3 to mechanic 3 and so on. Unfortunately I could not think of how to fix this issue because each customer can skip multiple mechanics</w:t>
+      </w:r>
+    </w:p>
+    <w:p/>
+    <w:p>
+      <w:pPr>
+        <w:pStyle w:val="ListParagraph"/>
+      </w:pPr>
+      <w:r>
+        <w:drawing>
+          <wp:inline distT="0" distB="0" distL="0" distR="0" wp14:anchorId="03658C08" wp14:editId="689A40D2">
+            <wp:extent cx="5943600" cy="4442460"/>
+            <wp:effectExtent l="0" t="0" r="0" b="0"/>
+            <wp:docPr id="78968903" name="Picture 1"/>
+            <wp:cNvGraphicFramePr>
+              <a:graphicFrameLocks xmlns:a="http://schemas.openxmlformats.org/drawingml/2006/main" noChangeAspect="1"/>
+            </wp:cNvGraphicFramePr>
+            <a:graphic xmlns:a="http://schemas.openxmlformats.org/drawingml/2006/main">
+              <a:graphicData uri="http://schemas.openxmlformats.org/drawingml/2006/picture">
+                <pic:pic xmlns:pic="http://schemas.openxmlformats.org/drawingml/2006/picture">
+                  <pic:nvPicPr>
+                    <pic:cNvPr id="78968903" name=""/>
+                    <pic:cNvPicPr/>
+                  </pic:nvPicPr>
+                  <pic:blipFill>
+                    <a:blip r:embed="rId23"/>
+                    <a:stretch>
+                      <a:fillRect/>
+                    </a:stretch>
+                  </pic:blipFill>
+                  <pic:spPr>
+                    <a:xfrm>
+                      <a:off x="0" y="0"/>
+                      <a:ext cx="5943600" cy="4442460"/>
+                    </a:xfrm>
+                    <a:prstGeom prst="rect">
+                      <a:avLst/>
+                    </a:prstGeom>
+                  </pic:spPr>
+                </pic:pic>
+              </a:graphicData>
+            </a:graphic>
+          </wp:inline>
+        </w:drawing>
+      </w:r>
+    </w:p>
+    <w:p>
+      <w:pPr>
+        <w:pStyle w:val="ListParagraph"/>
+      </w:pPr>
+    </w:p>
+    <w:p>
+      <w:pPr>
+        <w:pStyle w:val="ListParagraph"/>
+      </w:pPr>
+      <w:r>
+        <w:t>//emma (1) was assigned to draken(2) and hakkai(2) was also assigned to draken(2)</w:t>
+      </w:r>
+    </w:p>
     <w:sectPr>
       <w:pgSz w:w="12240" w:h="15840"/>
       <w:pgMar w:top="1440" w:right="1440" w:bottom="1440" w:left="1440" w:header="720" w:footer="720" w:gutter="0"/>
@@ -11,6 +1758,103 @@
     </w:sectPr>
   </w:body>
 </w:document>
+</file>
+
+<file path=word/numbering.xml><?xml version="1.0" encoding="utf-8"?>
+<w:numbering xmlns:wpc="http://schemas.microsoft.com/office/word/2010/wordprocessingCanvas" xmlns:cx="http://schemas.microsoft.com/office/drawing/2014/chartex" xmlns:cx1="http://schemas.microsoft.com/office/drawing/2015/9/8/chartex" xmlns:cx2="http://schemas.microsoft.com/office/drawing/2015/10/21/chartex" xmlns:cx3="http://schemas.microsoft.com/office/drawing/2016/5/9/chartex" xmlns:cx4="http://schemas.microsoft.com/office/drawing/2016/5/10/chartex" xmlns:cx5="http://schemas.microsoft.com/office/drawing/2016/5/11/chartex" xmlns:cx6="http://schemas.microsoft.com/office/drawing/2016/5/12/chartex" xmlns:cx7="http://schemas.microsoft.com/office/drawing/2016/5/13/chartex" xmlns:cx8="http://schemas.microsoft.com/office/drawing/2016/5/14/chartex" xmlns:mc="http://schemas.openxmlformats.org/markup-compatibility/2006" xmlns:aink="http://schemas.microsoft.com/office/drawing/2016/ink" xmlns:am3d="http://schemas.microsoft.com/office/drawing/2017/model3d" xmlns:o="urn:schemas-microsoft-com:office:office" xmlns:oel="http://schemas.microsoft.com/office/2019/extlst" xmlns:r="http://schemas.openxmlformats.org/officeDocument/2006/relationships" xmlns:m="http://schemas.openxmlformats.org/officeDocument/2006/math" xmlns:v="urn:schemas-microsoft-com:vml" xmlns:wp14="http://schemas.microsoft.com/office/word/2010/wordprocessingDrawing" xmlns:wp="http://schemas.openxmlformats.org/drawingml/2006/wordprocessingDrawing" xmlns:w10="urn:schemas-microsoft-com:office:word" xmlns:w="http://schemas.openxmlformats.org/wordprocessingml/2006/main" xmlns:w14="http://schemas.microsoft.com/office/word/2010/wordml" xmlns:w15="http://schemas.microsoft.com/office/word/2012/wordml" xmlns:w16cex="http://schemas.microsoft.com/office/word/2018/wordml/cex" xmlns:w16cid="http://schemas.microsoft.com/office/word/2016/wordml/cid" xmlns:w16="http://schemas.microsoft.com/office/word/2018/wordml" xmlns:w16sdtdh="http://schemas.microsoft.com/office/word/2020/wordml/sdtdatahash" xmlns:w16se="http://schemas.microsoft.com/office/word/2015/wordml/symex" xmlns:wpg="http://schemas.microsoft.com/office/word/2010/wordprocessingGroup" xmlns:wpi="http://schemas.microsoft.com/office/word/2010/wordprocessingInk" xmlns:wne="http://schemas.microsoft.com/office/word/2006/wordml" xmlns:wps="http://schemas.microsoft.com/office/word/2010/wordprocessingShape" mc:Ignorable="w14 w15 w16se w16cid w16 w16cex w16sdtdh wp14">
+  <w:abstractNum w:abstractNumId="0" w15:restartNumberingAfterBreak="0">
+    <w:nsid w:val="33992C31"/>
+    <w:multiLevelType w:val="hybridMultilevel"/>
+    <w:tmpl w:val="FE8C0836"/>
+    <w:lvl w:ilvl="0" w:tplc="0409000F">
+      <w:start w:val="1"/>
+      <w:numFmt w:val="decimal"/>
+      <w:lvlText w:val="%1."/>
+      <w:lvlJc w:val="left"/>
+      <w:pPr>
+        <w:ind w:left="720" w:hanging="360"/>
+      </w:pPr>
+      <w:rPr>
+        <w:rFonts w:hint="default"/>
+      </w:rPr>
+    </w:lvl>
+    <w:lvl w:ilvl="1" w:tplc="04090019" w:tentative="1">
+      <w:start w:val="1"/>
+      <w:numFmt w:val="lowerLetter"/>
+      <w:lvlText w:val="%2."/>
+      <w:lvlJc w:val="left"/>
+      <w:pPr>
+        <w:ind w:left="1440" w:hanging="360"/>
+      </w:pPr>
+    </w:lvl>
+    <w:lvl w:ilvl="2" w:tplc="0409001B" w:tentative="1">
+      <w:start w:val="1"/>
+      <w:numFmt w:val="lowerRoman"/>
+      <w:lvlText w:val="%3."/>
+      <w:lvlJc w:val="right"/>
+      <w:pPr>
+        <w:ind w:left="2160" w:hanging="180"/>
+      </w:pPr>
+    </w:lvl>
+    <w:lvl w:ilvl="3" w:tplc="0409000F" w:tentative="1">
+      <w:start w:val="1"/>
+      <w:numFmt w:val="decimal"/>
+      <w:lvlText w:val="%4."/>
+      <w:lvlJc w:val="left"/>
+      <w:pPr>
+        <w:ind w:left="2880" w:hanging="360"/>
+      </w:pPr>
+    </w:lvl>
+    <w:lvl w:ilvl="4" w:tplc="04090019" w:tentative="1">
+      <w:start w:val="1"/>
+      <w:numFmt w:val="lowerLetter"/>
+      <w:lvlText w:val="%5."/>
+      <w:lvlJc w:val="left"/>
+      <w:pPr>
+        <w:ind w:left="3600" w:hanging="360"/>
+      </w:pPr>
+    </w:lvl>
+    <w:lvl w:ilvl="5" w:tplc="0409001B" w:tentative="1">
+      <w:start w:val="1"/>
+      <w:numFmt w:val="lowerRoman"/>
+      <w:lvlText w:val="%6."/>
+      <w:lvlJc w:val="right"/>
+      <w:pPr>
+        <w:ind w:left="4320" w:hanging="180"/>
+      </w:pPr>
+    </w:lvl>
+    <w:lvl w:ilvl="6" w:tplc="0409000F" w:tentative="1">
+      <w:start w:val="1"/>
+      <w:numFmt w:val="decimal"/>
+      <w:lvlText w:val="%7."/>
+      <w:lvlJc w:val="left"/>
+      <w:pPr>
+        <w:ind w:left="5040" w:hanging="360"/>
+      </w:pPr>
+    </w:lvl>
+    <w:lvl w:ilvl="7" w:tplc="04090019" w:tentative="1">
+      <w:start w:val="1"/>
+      <w:numFmt w:val="lowerLetter"/>
+      <w:lvlText w:val="%8."/>
+      <w:lvlJc w:val="left"/>
+      <w:pPr>
+        <w:ind w:left="5760" w:hanging="360"/>
+      </w:pPr>
+    </w:lvl>
+    <w:lvl w:ilvl="8" w:tplc="0409001B" w:tentative="1">
+      <w:start w:val="1"/>
+      <w:numFmt w:val="lowerRoman"/>
+      <w:lvlText w:val="%9."/>
+      <w:lvlJc w:val="right"/>
+      <w:pPr>
+        <w:ind w:left="6480" w:hanging="180"/>
+      </w:pPr>
+    </w:lvl>
+  </w:abstractNum>
+  <w:num w:numId="1" w16cid:durableId="579221056">
+    <w:abstractNumId w:val="0"/>
+  </w:num>
+</w:numbering>
 </file>
 
 <file path=word/styles.xml><?xml version="1.0" encoding="utf-8"?>
@@ -441,6 +2285,17 @@
     <w:semiHidden/>
     <w:unhideWhenUsed/>
   </w:style>
+  <w:style w:type="paragraph" w:styleId="ListParagraph">
+    <w:name w:val="List Paragraph"/>
+    <w:basedOn w:val="Normal"/>
+    <w:uiPriority w:val="34"/>
+    <w:qFormat/>
+    <w:rsid w:val="00CA1164"/>
+    <w:pPr>
+      <w:ind w:left="720"/>
+      <w:contextualSpacing/>
+    </w:pPr>
+  </w:style>
 </w:styles>
 </file>
 

</xml_diff>

<commit_message>
forgot to save report before pushing
</commit_message>
<xml_diff>
--- a/Report.docx
+++ b/Report.docx
@@ -352,8 +352,19 @@
     <w:p>
       <w:pPr>
         <w:pStyle w:val="ListParagraph"/>
-      </w:pPr>
-      <w:r>
+        <w:rPr>
+          <w:b/>
+          <w:bCs/>
+        </w:rPr>
+      </w:pPr>
+      <w:r>
+        <w:t>//</w:t>
+      </w:r>
+      <w:r>
+        <w:rPr>
+          <w:b/>
+          <w:bCs/>
+        </w:rPr>
         <w:t xml:space="preserve">changes appointment number and adds new appointments </w:t>
       </w:r>
     </w:p>
@@ -361,6 +372,9 @@
       <w:pPr>
         <w:pStyle w:val="ListParagraph"/>
       </w:pPr>
+      <w:r>
+        <w:t>//</w:t>
+      </w:r>
       <w:r>
         <w:t>issue did not fix: appointments for mechanics are not ordered by time, could fix but would require overloading appointment operators (and cannot have functions inside structs so would need to have class appointments) and other tricky stuff</w:t>
       </w:r>
@@ -511,7 +525,22 @@
           <w:bCs/>
         </w:rPr>
         <w:lastRenderedPageBreak/>
-        <w:t>Each customer is assigned to next mechanic</w:t>
+        <w:t>Show that e</w:t>
+      </w:r>
+      <w:r>
+        <w:rPr>
+          <w:b/>
+          <w:bCs/>
+        </w:rPr>
+        <w:t>ach customer is assigned to next mechanic</w:t>
+      </w:r>
+    </w:p>
+    <w:p>
+      <w:pPr>
+        <w:pStyle w:val="ListParagraph"/>
+      </w:pPr>
+      <w:r>
+        <w:t>//first customer to first mechanic, second customer to second mechanic, etc.</w:t>
       </w:r>
     </w:p>
     <w:p>
@@ -746,7 +775,47 @@
         <w:pStyle w:val="ListParagraph"/>
       </w:pPr>
       <w:r>
-        <w:t>//note here that while initially Baji was free at 7:00 and would’ve been assigned to hina in her turn, after takemitchy booked an appointment from 6:00 to 8:00, hina was moved to the next mechanic (mikey)</w:t>
+        <w:t xml:space="preserve">//note here that while initially </w:t>
+      </w:r>
+      <w:proofErr w:type="spellStart"/>
+      <w:r>
+        <w:t>Baji</w:t>
+      </w:r>
+      <w:proofErr w:type="spellEnd"/>
+      <w:r>
+        <w:t xml:space="preserve"> was free at 7:00 and would’ve been assigned to </w:t>
+      </w:r>
+      <w:proofErr w:type="spellStart"/>
+      <w:r>
+        <w:t>hina</w:t>
+      </w:r>
+      <w:proofErr w:type="spellEnd"/>
+      <w:r>
+        <w:t xml:space="preserve"> in her turn, after </w:t>
+      </w:r>
+      <w:proofErr w:type="spellStart"/>
+      <w:r>
+        <w:t>takemitchy</w:t>
+      </w:r>
+      <w:proofErr w:type="spellEnd"/>
+      <w:r>
+        <w:t xml:space="preserve"> booked an appointment from 6:00 to 8:00, </w:t>
+      </w:r>
+      <w:proofErr w:type="spellStart"/>
+      <w:r>
+        <w:t>hina</w:t>
+      </w:r>
+      <w:proofErr w:type="spellEnd"/>
+      <w:r>
+        <w:t xml:space="preserve"> was moved to the next mechanic (</w:t>
+      </w:r>
+      <w:proofErr w:type="spellStart"/>
+      <w:r>
+        <w:t>mikey</w:t>
+      </w:r>
+      <w:proofErr w:type="spellEnd"/>
+      <w:r>
+        <w:t>)</w:t>
       </w:r>
     </w:p>
     <w:p>
@@ -1057,6 +1126,11 @@
     </w:p>
     <w:p>
       <w:r>
+        <w:t>//see changed</w:t>
+      </w:r>
+    </w:p>
+    <w:p>
+      <w:r>
         <w:drawing>
           <wp:inline distT="0" distB="0" distL="0" distR="0" wp14:anchorId="0F7F12CA" wp14:editId="348766AC">
             <wp:extent cx="5943600" cy="3937635"/>
@@ -1317,14 +1391,6 @@
         <w:pStyle w:val="ListParagraph"/>
       </w:pPr>
       <w:r>
-        <w:t>//Emma was assigned to next mechanic</w:t>
-      </w:r>
-    </w:p>
-    <w:p>
-      <w:pPr>
-        <w:pStyle w:val="ListParagraph"/>
-      </w:pPr>
-      <w:r>
         <w:drawing>
           <wp:inline distT="0" distB="0" distL="0" distR="0" wp14:anchorId="14AEAB97" wp14:editId="0BF978E2">
             <wp:extent cx="5721644" cy="2597283"/>
@@ -1366,6 +1432,19 @@
       <w:pPr>
         <w:pStyle w:val="ListParagraph"/>
       </w:pPr>
+      <w:r>
+        <w:t>//Emma was assigned to next mechanic</w:t>
+      </w:r>
+    </w:p>
+    <w:p>
+      <w:pPr>
+        <w:pStyle w:val="ListParagraph"/>
+      </w:pPr>
+    </w:p>
+    <w:p>
+      <w:pPr>
+        <w:pStyle w:val="ListParagraph"/>
+      </w:pPr>
     </w:p>
     <w:p>
       <w:pPr>
@@ -1691,7 +1770,15 @@
         <w:t>nd</w:t>
       </w:r>
       <w:r>
-        <w:t xml:space="preserve"> mechanic and so on, however there is the issue that for example if customer 1 could not be assigned to mechanic 1 and was instead assigned to mechanic 2, customer 2 would still be assigned to mechanic 2, customer 3 to mechanic 3 and so on. Unfortunately I could not think of how to fix this issue because each customer can skip multiple mechanics</w:t>
+        <w:t xml:space="preserve"> mechanic and so on, however there is the issue that for example if customer 1 could not be assigned to mechanic 1 and was instead assigned to mechanic 2, customer 2 would still be assigned to mechanic 2, customer 3 to mechanic 3 and so on. </w:t>
+      </w:r>
+      <w:proofErr w:type="gramStart"/>
+      <w:r>
+        <w:t>Unfortunately</w:t>
+      </w:r>
+      <w:proofErr w:type="gramEnd"/>
+      <w:r>
+        <w:t xml:space="preserve"> I could not think of how to fix this issue because each customer can skip multiple mechanics</w:t>
       </w:r>
     </w:p>
     <w:p/>
@@ -1747,7 +1834,44 @@
         <w:pStyle w:val="ListParagraph"/>
       </w:pPr>
       <w:r>
-        <w:t>//emma (1) was assigned to draken(2) and hakkai(2) was also assigned to draken(2)</w:t>
+        <w:t>//</w:t>
+      </w:r>
+      <w:proofErr w:type="spellStart"/>
+      <w:r>
+        <w:t>emma</w:t>
+      </w:r>
+      <w:proofErr w:type="spellEnd"/>
+      <w:r>
+        <w:t xml:space="preserve"> (1) was assigned to </w:t>
+      </w:r>
+      <w:proofErr w:type="spellStart"/>
+      <w:proofErr w:type="gramStart"/>
+      <w:r>
+        <w:t>draken</w:t>
+      </w:r>
+      <w:proofErr w:type="spellEnd"/>
+      <w:r>
+        <w:t>(</w:t>
+      </w:r>
+      <w:proofErr w:type="gramEnd"/>
+      <w:r>
+        <w:t xml:space="preserve">2) and </w:t>
+      </w:r>
+      <w:proofErr w:type="spellStart"/>
+      <w:r>
+        <w:t>hakkai</w:t>
+      </w:r>
+      <w:proofErr w:type="spellEnd"/>
+      <w:r>
+        <w:t xml:space="preserve">(2) was also assigned to </w:t>
+      </w:r>
+      <w:proofErr w:type="spellStart"/>
+      <w:r>
+        <w:t>draken</w:t>
+      </w:r>
+      <w:proofErr w:type="spellEnd"/>
+      <w:r>
+        <w:t>(2)</w:t>
       </w:r>
     </w:p>
     <w:sectPr>

</xml_diff>